<commit_message>
Subo archivo de presentación
</commit_message>
<xml_diff>
--- a/Presentacion del proyecto/Presentación.docx
+++ b/Presentacion del proyecto/Presentación.docx
@@ -24,6 +24,21 @@
     </w:p>
     <w:p>
       <w:pPr>
+        <w:rPr>
+          <w:sz w:val="24"/>
+          <w:szCs w:val="24"/>
+        </w:rPr>
+      </w:pPr>
+      <w:r>
+        <w:rPr>
+          <w:sz w:val="24"/>
+          <w:szCs w:val="24"/>
+        </w:rPr>
+        <w:t>Vamos a realizar una aplicación que básicamente es una máquina tragamonedas que consta de varias funciones, esta aplicación consta con una base de datos.</w:t>
+      </w:r>
+    </w:p>
+    <w:p>
+      <w:pPr>
         <w:jc w:val="center"/>
         <w:rPr>
           <w:b/>
@@ -32,238 +47,194 @@
           <w:u w:val="single"/>
         </w:rPr>
       </w:pPr>
+      <w:r>
+        <w:rPr>
+          <w:b/>
+          <w:sz w:val="48"/>
+          <w:szCs w:val="48"/>
+          <w:u w:val="single"/>
+        </w:rPr>
+        <w:t>Base de datos</w:t>
+      </w:r>
     </w:p>
     <w:p>
       <w:pPr>
-        <w:ind w:firstLine="567"/>
-        <w:rPr>
-          <w:sz w:val="24"/>
-          <w:szCs w:val="24"/>
-        </w:rPr>
-      </w:pPr>
-      <w:r>
-        <w:rPr>
-          <w:sz w:val="24"/>
-          <w:szCs w:val="24"/>
-        </w:rPr>
-        <w:tab/>
-      </w:r>
-      <w:r>
-        <w:rPr>
-          <w:sz w:val="24"/>
-          <w:szCs w:val="24"/>
-        </w:rPr>
-        <w:tab/>
-        <w:t>-Vamos a realizar un “tragaperras”</w:t>
-      </w:r>
-      <w:r>
-        <w:rPr>
-          <w:sz w:val="24"/>
-          <w:szCs w:val="24"/>
-        </w:rPr>
-        <w:t xml:space="preserve"> </w:t>
-      </w:r>
-      <w:r>
-        <w:rPr>
-          <w:sz w:val="24"/>
-          <w:szCs w:val="24"/>
-        </w:rPr>
-        <w:t xml:space="preserve">con acceso a la base de datos </w:t>
+        <w:rPr>
+          <w:sz w:val="24"/>
+          <w:szCs w:val="24"/>
+        </w:rPr>
+      </w:pPr>
+      <w:r>
+        <w:rPr>
+          <w:sz w:val="24"/>
+          <w:szCs w:val="24"/>
+        </w:rPr>
+        <w:t>Como hemos dicho la aplicación consta de una base de datos, esta incluirá un sistema de registro de usuarios para almacenar los usuarios tanto ya creados como los nuevos, también almacena el dinero disponible que tenemos, la cantidad añadida, las ganancias en caso de que ganemos y en caso contrario se descontara el saldo perdido.</w:t>
       </w:r>
     </w:p>
     <w:p>
       <w:pPr>
-        <w:ind w:firstLine="567"/>
-        <w:rPr>
-          <w:sz w:val="24"/>
-          <w:szCs w:val="24"/>
-        </w:rPr>
-      </w:pPr>
-      <w:r>
-        <w:rPr>
-          <w:sz w:val="24"/>
-          <w:szCs w:val="24"/>
-        </w:rPr>
-        <w:tab/>
-      </w:r>
-      <w:r>
-        <w:rPr>
-          <w:sz w:val="24"/>
-          <w:szCs w:val="24"/>
-        </w:rPr>
-        <w:tab/>
-      </w:r>
-      <w:proofErr w:type="gramStart"/>
-      <w:r>
-        <w:rPr>
-          <w:sz w:val="24"/>
-          <w:szCs w:val="24"/>
-        </w:rPr>
-        <w:t>donde</w:t>
-      </w:r>
-      <w:proofErr w:type="gramEnd"/>
-      <w:r>
-        <w:rPr>
-          <w:sz w:val="24"/>
-          <w:szCs w:val="24"/>
-        </w:rPr>
-        <w:t xml:space="preserve"> en estará configurado las opciones de registrarse, </w:t>
-      </w:r>
-      <w:proofErr w:type="spellStart"/>
-      <w:r>
-        <w:rPr>
-          <w:sz w:val="24"/>
-          <w:szCs w:val="24"/>
-        </w:rPr>
-        <w:t>logearse</w:t>
-      </w:r>
-      <w:proofErr w:type="spellEnd"/>
-      <w:r>
-        <w:rPr>
-          <w:sz w:val="24"/>
-          <w:szCs w:val="24"/>
-        </w:rPr>
-        <w:t xml:space="preserve"> e </w:t>
+        <w:jc w:val="center"/>
+        <w:rPr>
+          <w:b/>
+          <w:sz w:val="48"/>
+          <w:szCs w:val="48"/>
+          <w:u w:val="single"/>
+        </w:rPr>
+      </w:pPr>
+      <w:r>
+        <w:rPr>
+          <w:b/>
+          <w:sz w:val="48"/>
+          <w:szCs w:val="48"/>
+          <w:u w:val="single"/>
+        </w:rPr>
+        <w:t>Sus funciones</w:t>
       </w:r>
     </w:p>
     <w:p>
       <w:pPr>
-        <w:ind w:firstLine="567"/>
-        <w:rPr>
-          <w:sz w:val="24"/>
-          <w:szCs w:val="24"/>
-        </w:rPr>
-      </w:pPr>
-      <w:r>
-        <w:rPr>
-          <w:sz w:val="24"/>
-          <w:szCs w:val="24"/>
-        </w:rPr>
-        <w:t xml:space="preserve">                </w:t>
-      </w:r>
-      <w:proofErr w:type="gramStart"/>
-      <w:r>
-        <w:rPr>
-          <w:sz w:val="24"/>
-          <w:szCs w:val="24"/>
-        </w:rPr>
-        <w:t>eliminar</w:t>
-      </w:r>
-      <w:proofErr w:type="gramEnd"/>
-      <w:r>
-        <w:rPr>
-          <w:sz w:val="24"/>
-          <w:szCs w:val="24"/>
-        </w:rPr>
-        <w:t xml:space="preserve"> la cuenta. La aplicación cuenta con un sistema de pago en el </w:t>
+        <w:rPr>
+          <w:sz w:val="24"/>
+          <w:szCs w:val="24"/>
+        </w:rPr>
+      </w:pPr>
+      <w:r>
+        <w:rPr>
+          <w:sz w:val="24"/>
+          <w:szCs w:val="24"/>
+        </w:rPr>
+        <w:t xml:space="preserve">La aplicación sirve para jugar </w:t>
+      </w:r>
+      <w:r>
+        <w:rPr>
+          <w:sz w:val="24"/>
+          <w:szCs w:val="24"/>
+        </w:rPr>
+        <w:t>a la máquina tragamonedas y esta tendrá un botón, su función es que una vez pulsado el botón, se iniciará el juego. Para poder jugar antes deberás iniciar sesión y en caso de no tener una cuenta registrarte y añadir el saldo a tu cuenta para poder realizar las jugadas.</w:t>
       </w:r>
     </w:p>
     <w:p>
       <w:pPr>
-        <w:ind w:left="1134" w:hanging="567"/>
-        <w:rPr>
-          <w:sz w:val="24"/>
-          <w:szCs w:val="24"/>
-        </w:rPr>
-      </w:pPr>
-      <w:r>
-        <w:rPr>
-          <w:sz w:val="24"/>
-          <w:szCs w:val="24"/>
-        </w:rPr>
-        <w:tab/>
-      </w:r>
-      <w:r>
-        <w:rPr>
-          <w:sz w:val="24"/>
-          <w:szCs w:val="24"/>
-        </w:rPr>
-        <w:tab/>
-      </w:r>
-      <w:proofErr w:type="gramStart"/>
-      <w:r>
-        <w:rPr>
-          <w:sz w:val="24"/>
-          <w:szCs w:val="24"/>
-        </w:rPr>
-        <w:t>que</w:t>
-      </w:r>
-      <w:proofErr w:type="gramEnd"/>
-      <w:r>
-        <w:rPr>
-          <w:sz w:val="24"/>
-          <w:szCs w:val="24"/>
-        </w:rPr>
-        <w:t xml:space="preserve"> tienes que ingresar</w:t>
-      </w:r>
-      <w:r>
-        <w:rPr>
-          <w:sz w:val="24"/>
-          <w:szCs w:val="24"/>
-        </w:rPr>
-        <w:t xml:space="preserve"> tu dinero para jugar, también puedes retirar el </w:t>
-      </w:r>
+        <w:rPr>
+          <w:sz w:val="24"/>
+          <w:szCs w:val="24"/>
+        </w:rPr>
+      </w:pPr>
     </w:p>
     <w:p>
       <w:pPr>
-        <w:ind w:left="1416" w:hanging="567"/>
-        <w:rPr>
-          <w:sz w:val="24"/>
-          <w:szCs w:val="24"/>
-        </w:rPr>
-      </w:pPr>
-      <w:r>
-        <w:rPr>
-          <w:sz w:val="24"/>
-          <w:szCs w:val="24"/>
-        </w:rPr>
-        <w:tab/>
-      </w:r>
-      <w:proofErr w:type="gramStart"/>
-      <w:r>
-        <w:rPr>
-          <w:sz w:val="24"/>
-          <w:szCs w:val="24"/>
-        </w:rPr>
-        <w:t>dinero</w:t>
-      </w:r>
-      <w:proofErr w:type="gramEnd"/>
-      <w:r>
-        <w:rPr>
-          <w:sz w:val="24"/>
-          <w:szCs w:val="24"/>
-        </w:rPr>
-        <w:t xml:space="preserve"> ganado, poder ver tu saldo actual e incluso ver el balance de</w:t>
+        <w:jc w:val="center"/>
+        <w:rPr>
+          <w:b/>
+          <w:sz w:val="48"/>
+          <w:szCs w:val="48"/>
+          <w:u w:val="single"/>
+        </w:rPr>
+      </w:pPr>
+      <w:r>
+        <w:rPr>
+          <w:b/>
+          <w:sz w:val="48"/>
+          <w:szCs w:val="48"/>
+          <w:u w:val="single"/>
+        </w:rPr>
+        <w:t>Página web</w:t>
       </w:r>
     </w:p>
     <w:p>
       <w:pPr>
-        <w:ind w:left="1416" w:hanging="567"/>
-        <w:rPr>
-          <w:sz w:val="24"/>
-          <w:szCs w:val="24"/>
-        </w:rPr>
-      </w:pPr>
-      <w:r>
-        <w:rPr>
-          <w:sz w:val="24"/>
-          <w:szCs w:val="24"/>
-        </w:rPr>
-        <w:tab/>
-        <w:t>ganancias.</w:t>
+        <w:rPr>
+          <w:sz w:val="24"/>
+          <w:szCs w:val="24"/>
+        </w:rPr>
+      </w:pPr>
+      <w:r>
+        <w:rPr>
+          <w:sz w:val="24"/>
+          <w:szCs w:val="24"/>
+        </w:rPr>
+        <w:t xml:space="preserve">La página web contendrá un manual de usuario, un vídeo de presentación del equipo y una introducción a la aplicación, un </w:t>
+      </w:r>
+      <w:proofErr w:type="spellStart"/>
+      <w:r>
+        <w:rPr>
+          <w:sz w:val="24"/>
+          <w:szCs w:val="24"/>
+        </w:rPr>
+        <w:t>videotutorial</w:t>
+      </w:r>
+      <w:proofErr w:type="spellEnd"/>
+      <w:r>
+        <w:rPr>
+          <w:sz w:val="24"/>
+          <w:szCs w:val="24"/>
+        </w:rPr>
+        <w:t xml:space="preserve"> don</w:t>
+      </w:r>
+      <w:r>
+        <w:rPr>
+          <w:sz w:val="24"/>
+          <w:szCs w:val="24"/>
+        </w:rPr>
+        <w:t>de se hace una demostración de  la aplicación.</w:t>
+      </w:r>
+    </w:p>
+    <w:p>
+      <w:pPr>
+        <w:rPr>
+          <w:sz w:val="24"/>
+          <w:szCs w:val="24"/>
+        </w:rPr>
+      </w:pPr>
+      <w:r>
+        <w:rPr>
+          <w:sz w:val="24"/>
+          <w:szCs w:val="24"/>
+        </w:rPr>
+        <w:t xml:space="preserve">Una sección donde estarán los </w:t>
+      </w:r>
+      <w:r>
+        <w:rPr>
+          <w:sz w:val="24"/>
+          <w:szCs w:val="24"/>
+        </w:rPr>
+        <w:t>integrantes</w:t>
+      </w:r>
+      <w:r>
+        <w:rPr>
+          <w:sz w:val="24"/>
+          <w:szCs w:val="24"/>
+        </w:rPr>
+        <w:t xml:space="preserve"> del proyecto con sus nombres e imágenes individuales </w:t>
+      </w:r>
+      <w:r>
+        <w:rPr>
+          <w:sz w:val="24"/>
+          <w:szCs w:val="24"/>
+        </w:rPr>
+        <w:t xml:space="preserve">e imagen grupal de todos los miembros del equipo. En cada ficha del integrante estará también el rol </w:t>
+      </w:r>
+      <w:proofErr w:type="spellStart"/>
+      <w:r>
+        <w:rPr>
+          <w:sz w:val="24"/>
+          <w:szCs w:val="24"/>
+        </w:rPr>
+        <w:t>desenvolupado</w:t>
+      </w:r>
+      <w:proofErr w:type="spellEnd"/>
+      <w:r>
+        <w:rPr>
+          <w:sz w:val="24"/>
+          <w:szCs w:val="24"/>
+        </w:rPr>
+        <w:t xml:space="preserve">  y los datos de contacto.</w:t>
       </w:r>
       <w:bookmarkStart w:id="0" w:name="_GoBack"/>
       <w:bookmarkEnd w:id="0"/>
     </w:p>
-    <w:p>
-      <w:pPr>
-        <w:ind w:left="1134" w:firstLine="284"/>
-        <w:rPr>
-          <w:sz w:val="24"/>
-          <w:szCs w:val="24"/>
-        </w:rPr>
-      </w:pPr>
-    </w:p>
+    <w:p/>
     <w:sectPr>
       <w:pgSz w:w="11906" w:h="16838"/>
       <w:pgMar w:top="1417" w:right="1701" w:bottom="1417" w:left="1701" w:header="708" w:footer="708" w:gutter="0"/>
@@ -667,6 +638,10 @@
   <w:style w:type="paragraph" w:default="1" w:styleId="Normal">
     <w:name w:val="Normal"/>
     <w:qFormat/>
+    <w:rsid w:val="00466A17"/>
+    <w:pPr>
+      <w:spacing w:line="256" w:lineRule="auto"/>
+    </w:pPr>
   </w:style>
   <w:style w:type="character" w:default="1" w:styleId="Fuentedeprrafopredeter">
     <w:name w:val="Default Paragraph Font"/>

</xml_diff>

<commit_message>
Subo el mockup del proyecto. Necesitais este programa para ejecutarlo: https://balsamiq.com/download/
</commit_message>
<xml_diff>
--- a/Presentacion del proyecto/Presentación.docx
+++ b/Presentacion del proyecto/Presentación.docx
@@ -1,6 +1,6 @@
 
 <file path=word/document.xml><?xml version="1.0" encoding="utf-8"?>
-<w:document xmlns:wpc="http://schemas.microsoft.com/office/word/2010/wordprocessingCanvas" xmlns:mc="http://schemas.openxmlformats.org/markup-compatibility/2006" xmlns:o="urn:schemas-microsoft-com:office:office" xmlns:r="http://schemas.openxmlformats.org/officeDocument/2006/relationships" xmlns:m="http://schemas.openxmlformats.org/officeDocument/2006/math" xmlns:v="urn:schemas-microsoft-com:vml" xmlns:wp14="http://schemas.microsoft.com/office/word/2010/wordprocessingDrawing" xmlns:wp="http://schemas.openxmlformats.org/drawingml/2006/wordprocessingDrawing" xmlns:w10="urn:schemas-microsoft-com:office:word" xmlns:w="http://schemas.openxmlformats.org/wordprocessingml/2006/main" xmlns:w14="http://schemas.microsoft.com/office/word/2010/wordml" xmlns:w15="http://schemas.microsoft.com/office/word/2012/wordml" xmlns:wpg="http://schemas.microsoft.com/office/word/2010/wordprocessingGroup" xmlns:wpi="http://schemas.microsoft.com/office/word/2010/wordprocessingInk" xmlns:wne="http://schemas.microsoft.com/office/word/2006/wordml" xmlns:wps="http://schemas.microsoft.com/office/word/2010/wordprocessingShape" mc:Ignorable="w14 w15 wp14">
+<w:document xmlns:wpc="http://schemas.microsoft.com/office/word/2010/wordprocessingCanvas" xmlns:cx="http://schemas.microsoft.com/office/drawing/2014/chartex" xmlns:cx1="http://schemas.microsoft.com/office/drawing/2015/9/8/chartex" xmlns:cx2="http://schemas.microsoft.com/office/drawing/2015/10/21/chartex" xmlns:cx3="http://schemas.microsoft.com/office/drawing/2016/5/9/chartex" xmlns:cx4="http://schemas.microsoft.com/office/drawing/2016/5/10/chartex" xmlns:cx5="http://schemas.microsoft.com/office/drawing/2016/5/11/chartex" xmlns:cx6="http://schemas.microsoft.com/office/drawing/2016/5/12/chartex" xmlns:cx7="http://schemas.microsoft.com/office/drawing/2016/5/13/chartex" xmlns:cx8="http://schemas.microsoft.com/office/drawing/2016/5/14/chartex" xmlns:mc="http://schemas.openxmlformats.org/markup-compatibility/2006" xmlns:aink="http://schemas.microsoft.com/office/drawing/2016/ink" xmlns:am3d="http://schemas.microsoft.com/office/drawing/2017/model3d" xmlns:o="urn:schemas-microsoft-com:office:office" xmlns:r="http://schemas.openxmlformats.org/officeDocument/2006/relationships" xmlns:m="http://schemas.openxmlformats.org/officeDocument/2006/math" xmlns:v="urn:schemas-microsoft-com:vml" xmlns:wp14="http://schemas.microsoft.com/office/word/2010/wordprocessingDrawing" xmlns:wp="http://schemas.openxmlformats.org/drawingml/2006/wordprocessingDrawing" xmlns:w10="urn:schemas-microsoft-com:office:word" xmlns:w="http://schemas.openxmlformats.org/wordprocessingml/2006/main" xmlns:w14="http://schemas.microsoft.com/office/word/2010/wordml" xmlns:w15="http://schemas.microsoft.com/office/word/2012/wordml" xmlns:w16cid="http://schemas.microsoft.com/office/word/2016/wordml/cid" xmlns:w16se="http://schemas.microsoft.com/office/word/2015/wordml/symex" xmlns:wpg="http://schemas.microsoft.com/office/word/2010/wordprocessingGroup" xmlns:wpi="http://schemas.microsoft.com/office/word/2010/wordprocessingInk" xmlns:wne="http://schemas.microsoft.com/office/word/2006/wordml" xmlns:wps="http://schemas.microsoft.com/office/word/2010/wordprocessingShape" mc:Ignorable="w14 w15 w16se w16cid wp14">
   <w:body>
     <w:p>
       <w:pPr>
@@ -154,23 +154,7 @@
           <w:sz w:val="24"/>
           <w:szCs w:val="24"/>
         </w:rPr>
-        <w:t xml:space="preserve">La página web contendrá un manual de usuario, un vídeo de presentación del equipo y una introducción a la aplicación, un </w:t>
-      </w:r>
-      <w:proofErr w:type="spellStart"/>
-      <w:r>
-        <w:rPr>
-          <w:sz w:val="24"/>
-          <w:szCs w:val="24"/>
-        </w:rPr>
-        <w:t>videotutorial</w:t>
-      </w:r>
-      <w:proofErr w:type="spellEnd"/>
-      <w:r>
-        <w:rPr>
-          <w:sz w:val="24"/>
-          <w:szCs w:val="24"/>
-        </w:rPr>
-        <w:t xml:space="preserve"> don</w:t>
+        <w:t>La página web contendrá un manual de usuario, un vídeo de presentación del equipo y una introducción a la aplicación, un videotutorial don</w:t>
       </w:r>
       <w:r>
         <w:rPr>
@@ -215,15 +199,13 @@
         </w:rPr>
         <w:t xml:space="preserve">e imagen grupal de todos los miembros del equipo. En cada ficha del integrante estará también el rol </w:t>
       </w:r>
-      <w:proofErr w:type="spellStart"/>
-      <w:r>
-        <w:rPr>
-          <w:sz w:val="24"/>
-          <w:szCs w:val="24"/>
-        </w:rPr>
-        <w:t>desenvolupado</w:t>
-      </w:r>
-      <w:proofErr w:type="spellEnd"/>
+      <w:r>
+        <w:rPr>
+          <w:sz w:val="24"/>
+          <w:szCs w:val="24"/>
+        </w:rPr>
+        <w:t>desarrollado</w:t>
+      </w:r>
       <w:r>
         <w:rPr>
           <w:sz w:val="24"/>
@@ -246,7 +228,7 @@
 </file>
 
 <file path=word/styles.xml><?xml version="1.0" encoding="utf-8"?>
-<w:styles xmlns:mc="http://schemas.openxmlformats.org/markup-compatibility/2006" xmlns:r="http://schemas.openxmlformats.org/officeDocument/2006/relationships" xmlns:w="http://schemas.openxmlformats.org/wordprocessingml/2006/main" xmlns:w14="http://schemas.microsoft.com/office/word/2010/wordml" xmlns:w15="http://schemas.microsoft.com/office/word/2012/wordml" mc:Ignorable="w14 w15">
+<w:styles xmlns:mc="http://schemas.openxmlformats.org/markup-compatibility/2006" xmlns:r="http://schemas.openxmlformats.org/officeDocument/2006/relationships" xmlns:w="http://schemas.openxmlformats.org/wordprocessingml/2006/main" xmlns:w14="http://schemas.microsoft.com/office/word/2010/wordml" xmlns:w15="http://schemas.microsoft.com/office/word/2012/wordml" xmlns:w16cid="http://schemas.microsoft.com/office/word/2016/wordml/cid" xmlns:w16se="http://schemas.microsoft.com/office/word/2015/wordml/symex" mc:Ignorable="w14 w15 w16se w16cid">
   <w:docDefaults>
     <w:rPrDefault>
       <w:rPr>
@@ -262,7 +244,7 @@
       </w:pPr>
     </w:pPrDefault>
   </w:docDefaults>
-  <w:latentStyles w:defLockedState="0" w:defUIPriority="99" w:defSemiHidden="0" w:defUnhideWhenUsed="0" w:defQFormat="0" w:count="371">
+  <w:latentStyles w:defLockedState="0" w:defUIPriority="99" w:defSemiHidden="0" w:defUnhideWhenUsed="0" w:defQFormat="0" w:count="375">
     <w:lsdException w:name="Normal" w:uiPriority="0" w:qFormat="1"/>
     <w:lsdException w:name="heading 1" w:uiPriority="9" w:qFormat="1"/>
     <w:lsdException w:name="heading 2" w:semiHidden="1" w:uiPriority="9" w:unhideWhenUsed="1" w:qFormat="1"/>
@@ -368,7 +350,6 @@
     <w:lsdException w:name="HTML Sample" w:semiHidden="1" w:unhideWhenUsed="1"/>
     <w:lsdException w:name="HTML Typewriter" w:semiHidden="1" w:unhideWhenUsed="1"/>
     <w:lsdException w:name="HTML Variable" w:semiHidden="1" w:unhideWhenUsed="1"/>
-    <w:lsdException w:name="Normal Table" w:semiHidden="1" w:unhideWhenUsed="1"/>
     <w:lsdException w:name="annotation subject" w:semiHidden="1" w:unhideWhenUsed="1"/>
     <w:lsdException w:name="No List" w:semiHidden="1" w:unhideWhenUsed="1"/>
     <w:lsdException w:name="Outline List 1" w:semiHidden="1" w:unhideWhenUsed="1"/>
@@ -412,10 +393,8 @@
     <w:lsdException w:name="Table Elegant" w:semiHidden="1" w:unhideWhenUsed="1"/>
     <w:lsdException w:name="Table Professional" w:semiHidden="1" w:unhideWhenUsed="1"/>
     <w:lsdException w:name="Table Subtle 1" w:semiHidden="1" w:unhideWhenUsed="1"/>
-    <w:lsdException w:name="Table Subtle 2" w:semiHidden="1" w:unhideWhenUsed="1"/>
     <w:lsdException w:name="Table Web 1" w:semiHidden="1" w:unhideWhenUsed="1"/>
     <w:lsdException w:name="Table Web 2" w:semiHidden="1" w:unhideWhenUsed="1"/>
-    <w:lsdException w:name="Table Web 3" w:semiHidden="1" w:unhideWhenUsed="1"/>
     <w:lsdException w:name="Balloon Text" w:semiHidden="1" w:unhideWhenUsed="1"/>
     <w:lsdException w:name="Table Grid" w:uiPriority="39"/>
     <w:lsdException w:name="Table Theme" w:semiHidden="1" w:unhideWhenUsed="1"/>
@@ -634,6 +613,10 @@
     <w:lsdException w:name="List Table 5 Dark Accent 6" w:uiPriority="50"/>
     <w:lsdException w:name="List Table 6 Colorful Accent 6" w:uiPriority="51"/>
     <w:lsdException w:name="List Table 7 Colorful Accent 6" w:uiPriority="52"/>
+    <w:lsdException w:name="Mention" w:semiHidden="1" w:unhideWhenUsed="1"/>
+    <w:lsdException w:name="Smart Hyperlink" w:semiHidden="1" w:unhideWhenUsed="1"/>
+    <w:lsdException w:name="Hashtag" w:semiHidden="1" w:unhideWhenUsed="1"/>
+    <w:lsdException w:name="Unresolved Mention" w:semiHidden="1" w:unhideWhenUsed="1"/>
   </w:latentStyles>
   <w:style w:type="paragraph" w:default="1" w:styleId="Normal">
     <w:name w:val="Normal"/>

</xml_diff>